<commit_message>
6_ap+refinement with own_rk4 well tested for no wind.
New changes: C_ell_delta_a reduced from 0.17 to 0.1 so that aileron doesn't always stay saturated.
</commit_message>
<xml_diff>
--- a/e_version/6_ap+refinement/own_rk4/casefile.docx
+++ b/e_version/6_ap+refinement/own_rk4/casefile.docx
@@ -375,14 +375,7 @@
           <w:rFonts w:ascii="Bookerly" w:hAnsi="Bookerly" w:cs="Bookerly"/>
           <w:sz w:val="28"/>
         </w:rPr>
-        <w:t xml:space="preserve">Once all the design parameters are tuned in the file </w:t>
-      </w:r>
-      <w:r>
-        <w:rPr>
-          <w:rFonts w:ascii="Bookerly" w:hAnsi="Bookerly" w:cs="Bookerly"/>
-          <w:sz w:val="28"/>
-        </w:rPr>
-        <w:t>“</w:t>
+        <w:t>Once all the design parameters are tuned in the file “</w:t>
       </w:r>
       <w:r>
         <w:rPr>
@@ -397,14 +390,7 @@
           <w:rFonts w:ascii="Bookerly" w:hAnsi="Bookerly" w:cs="Bookerly"/>
           <w:sz w:val="28"/>
         </w:rPr>
-        <w:t>”</w:t>
-      </w:r>
-      <w:r>
-        <w:rPr>
-          <w:rFonts w:ascii="Bookerly" w:hAnsi="Bookerly" w:cs="Bookerly"/>
-          <w:sz w:val="28"/>
-        </w:rPr>
-        <w:t>, open  “</w:t>
+        <w:t>”, open  “</w:t>
       </w:r>
       <w:r>
         <w:rPr>
@@ -435,7 +421,9 @@
       <w:r>
         <w:rPr>
           <w:rFonts w:ascii="Bookerly" w:hAnsi="Bookerly" w:cs="Bookerly"/>
-          <w:sz w:val="28"/>
+          <w:noProof/>
+          <w:sz w:val="28"/>
+          <w:lang w:eastAsia="en-IN"/>
         </w:rPr>
         <w:drawing>
           <wp:inline distT="0" distB="0" distL="0" distR="0" wp14:anchorId="57F47B5D" wp14:editId="592D8DD4">
@@ -502,8 +490,6 @@
         </w:rPr>
         <w:t>s</w:t>
       </w:r>
-      <w:bookmarkStart w:id="0" w:name="_GoBack"/>
-      <w:bookmarkEnd w:id="0"/>
       <w:r>
         <w:rPr>
           <w:rFonts w:ascii="Bookerly" w:hAnsi="Bookerly" w:cs="Bookerly"/>
@@ -524,7 +510,9 @@
       <w:r>
         <w:rPr>
           <w:rFonts w:ascii="Bookerly" w:hAnsi="Bookerly" w:cs="Bookerly"/>
-          <w:sz w:val="28"/>
+          <w:noProof/>
+          <w:sz w:val="28"/>
+          <w:lang w:eastAsia="en-IN"/>
         </w:rPr>
         <w:drawing>
           <wp:inline distT="0" distB="0" distL="0" distR="0" wp14:anchorId="1077526B" wp14:editId="6F3DECE0">
@@ -563,6 +551,862 @@
         </w:drawing>
       </w:r>
     </w:p>
+    <w:p>
+      <w:pPr>
+        <w:spacing w:after="0"/>
+        <w:ind w:left="66"/>
+        <w:rPr>
+          <w:rFonts w:ascii="Bookerly" w:hAnsi="Bookerly" w:cs="Bookerly"/>
+          <w:sz w:val="28"/>
+        </w:rPr>
+      </w:pPr>
+    </w:p>
+    <w:p>
+      <w:pPr>
+        <w:pStyle w:val="Title"/>
+        <w:jc w:val="center"/>
+      </w:pPr>
+      <w:r>
+        <w:rPr>
+          <w:b/>
+          <w:color w:val="A40491"/>
+          <w:sz w:val="36"/>
+        </w:rPr>
+        <w:t>Case 1 –</w:t>
+      </w:r>
+      <w:r>
+        <w:rPr>
+          <w:b/>
+          <w:color w:val="A40491"/>
+          <w:sz w:val="36"/>
+        </w:rPr>
+        <w:t xml:space="preserve"> Issue:</w:t>
+      </w:r>
+      <w:r>
+        <w:rPr>
+          <w:b/>
+          <w:color w:val="A40491"/>
+          <w:sz w:val="36"/>
+        </w:rPr>
+        <w:t xml:space="preserve"> code crash for high velocities fixed</w:t>
+      </w:r>
+    </w:p>
+    <w:p>
+      <w:pPr>
+        <w:pStyle w:val="ListParagraph"/>
+        <w:numPr>
+          <w:ilvl w:val="0"/>
+          <w:numId w:val="6"/>
+        </w:numPr>
+        <w:spacing w:after="0"/>
+        <w:rPr>
+          <w:rFonts w:ascii="Bookerly" w:hAnsi="Bookerly" w:cs="Bookerly"/>
+          <w:sz w:val="28"/>
+        </w:rPr>
+      </w:pPr>
+      <w:r>
+        <w:rPr>
+          <w:rFonts w:ascii="Bookerly" w:hAnsi="Bookerly" w:cs="Bookerly"/>
+          <w:sz w:val="28"/>
+        </w:rPr>
+        <w:t xml:space="preserve">Till now code used to run for initial value and commanded value of velocity of 35 to 45 m/s but if I input large values like 55  or say 111 m/s, code crashes. </w:t>
+      </w:r>
+    </w:p>
+    <w:p>
+      <w:pPr>
+        <w:pStyle w:val="ListParagraph"/>
+        <w:numPr>
+          <w:ilvl w:val="0"/>
+          <w:numId w:val="6"/>
+        </w:numPr>
+        <w:spacing w:after="0"/>
+        <w:rPr>
+          <w:rFonts w:ascii="Bookerly" w:hAnsi="Bookerly" w:cs="Bookerly"/>
+          <w:sz w:val="28"/>
+        </w:rPr>
+      </w:pPr>
+      <w:r>
+        <w:rPr>
+          <w:rFonts w:ascii="Bookerly" w:hAnsi="Bookerly" w:cs="Bookerly"/>
+          <w:sz w:val="28"/>
+        </w:rPr>
+        <w:t xml:space="preserve">For this, I changed mass, Moments of Inertia, S (wing area), b, c of the aircraft and also increased the throttle. Basically need to give 2500 kg and large MoI so that 111 m/s corresponds to larger aircraft. Code does not crash anymore. </w:t>
+      </w:r>
+    </w:p>
+    <w:p>
+      <w:pPr>
+        <w:pStyle w:val="ListParagraph"/>
+        <w:numPr>
+          <w:ilvl w:val="0"/>
+          <w:numId w:val="6"/>
+        </w:numPr>
+        <w:spacing w:after="0"/>
+        <w:rPr>
+          <w:rFonts w:ascii="Bookerly" w:hAnsi="Bookerly" w:cs="Bookerly"/>
+          <w:sz w:val="28"/>
+        </w:rPr>
+      </w:pPr>
+      <w:r>
+        <w:rPr>
+          <w:rFonts w:ascii="Bookerly" w:hAnsi="Bookerly" w:cs="Bookerly"/>
+          <w:sz w:val="28"/>
+        </w:rPr>
+        <w:t>However there are issues with the oscillations.</w:t>
+      </w:r>
+    </w:p>
+    <w:p>
+      <w:pPr>
+        <w:pStyle w:val="Title"/>
+        <w:jc w:val="center"/>
+        <w:rPr>
+          <w:b/>
+          <w:color w:val="A40491"/>
+          <w:sz w:val="36"/>
+        </w:rPr>
+      </w:pPr>
+      <w:r>
+        <w:rPr>
+          <w:b/>
+          <w:color w:val="A40491"/>
+          <w:sz w:val="36"/>
+        </w:rPr>
+        <w:t>Case 2</w:t>
+      </w:r>
+      <w:r>
+        <w:rPr>
+          <w:b/>
+          <w:color w:val="A40491"/>
+          <w:sz w:val="36"/>
+        </w:rPr>
+        <w:t xml:space="preserve"> – </w:t>
+      </w:r>
+      <w:r>
+        <w:rPr>
+          <w:b/>
+          <w:color w:val="A40491"/>
+          <w:sz w:val="36"/>
+        </w:rPr>
+        <w:t xml:space="preserve">Issue: </w:t>
+      </w:r>
+      <w:r>
+        <w:rPr>
+          <w:b/>
+          <w:color w:val="A40491"/>
+          <w:sz w:val="36"/>
+        </w:rPr>
+        <w:t xml:space="preserve">delta_r </w:t>
+      </w:r>
+      <w:r>
+        <w:rPr>
+          <w:b/>
+          <w:color w:val="A40491"/>
+          <w:sz w:val="36"/>
+        </w:rPr>
+        <w:t>the rudder always runs at +/-45</w:t>
+      </w:r>
+    </w:p>
+    <w:p>
+      <w:pPr>
+        <w:spacing w:after="0"/>
+        <w:rPr>
+          <w:rFonts w:ascii="Bookerly" w:hAnsi="Bookerly" w:cs="Bookerly"/>
+          <w:sz w:val="28"/>
+        </w:rPr>
+      </w:pPr>
+      <w:r>
+        <w:rPr>
+          <w:rFonts w:ascii="Bookerly" w:hAnsi="Bookerly" w:cs="Bookerly"/>
+          <w:sz w:val="28"/>
+        </w:rPr>
+        <w:t>Note that all the following observations were done at the following conditions in autopilot.m file:</w:t>
+      </w:r>
+    </w:p>
+    <w:p>
+      <w:pPr>
+        <w:spacing w:after="0"/>
+        <w:rPr>
+          <w:rFonts w:ascii="Bookerly" w:hAnsi="Bookerly" w:cs="Bookerly"/>
+          <w:sz w:val="28"/>
+        </w:rPr>
+      </w:pPr>
+      <w:r>
+        <w:rPr>
+          <w:rFonts w:ascii="Bookerly" w:hAnsi="Bookerly" w:cs="Bookerly"/>
+          <w:sz w:val="28"/>
+        </w:rPr>
+        <w:drawing>
+          <wp:inline distT="0" distB="0" distL="0" distR="0" wp14:anchorId="4E56825E" wp14:editId="526134D0">
+            <wp:extent cx="2397495" cy="1975107"/>
+            <wp:effectExtent l="0" t="0" r="3175" b="6350"/>
+            <wp:docPr id="6" name="Picture 6"/>
+            <wp:cNvGraphicFramePr>
+              <a:graphicFrameLocks xmlns:a="http://schemas.openxmlformats.org/drawingml/2006/main" noChangeAspect="1"/>
+            </wp:cNvGraphicFramePr>
+            <a:graphic xmlns:a="http://schemas.openxmlformats.org/drawingml/2006/main">
+              <a:graphicData uri="http://schemas.openxmlformats.org/drawingml/2006/picture">
+                <pic:pic xmlns:pic="http://schemas.openxmlformats.org/drawingml/2006/picture">
+                  <pic:nvPicPr>
+                    <pic:cNvPr id="0" name=""/>
+                    <pic:cNvPicPr/>
+                  </pic:nvPicPr>
+                  <pic:blipFill>
+                    <a:blip r:embed="rId9"/>
+                    <a:stretch>
+                      <a:fillRect/>
+                    </a:stretch>
+                  </pic:blipFill>
+                  <pic:spPr>
+                    <a:xfrm>
+                      <a:off x="0" y="0"/>
+                      <a:ext cx="2398743" cy="1976135"/>
+                    </a:xfrm>
+                    <a:prstGeom prst="rect">
+                      <a:avLst/>
+                    </a:prstGeom>
+                  </pic:spPr>
+                </pic:pic>
+              </a:graphicData>
+            </a:graphic>
+          </wp:inline>
+        </w:drawing>
+      </w:r>
+    </w:p>
+    <w:p>
+      <w:pPr>
+        <w:pStyle w:val="ListParagraph"/>
+        <w:numPr>
+          <w:ilvl w:val="0"/>
+          <w:numId w:val="7"/>
+        </w:numPr>
+        <w:spacing w:after="0"/>
+        <w:rPr>
+          <w:rFonts w:ascii="Bookerly" w:hAnsi="Bookerly" w:cs="Bookerly"/>
+          <w:sz w:val="28"/>
+        </w:rPr>
+      </w:pPr>
+      <w:r>
+        <w:rPr>
+          <w:rFonts w:ascii="Bookerly" w:hAnsi="Bookerly" w:cs="Bookerly"/>
+          <w:sz w:val="28"/>
+        </w:rPr>
+        <w:lastRenderedPageBreak/>
+        <w:t>Aileron (delta_a)</w:t>
+      </w:r>
+      <w:r>
+        <w:rPr>
+          <w:rFonts w:ascii="Bookerly" w:hAnsi="Bookerly" w:cs="Bookerly"/>
+          <w:sz w:val="28"/>
+        </w:rPr>
+        <w:t xml:space="preserve"> always remains saturated even after all other parameters stabilize once the aircraft reaches the commanded altitude. Always oscillated between +/- 45 deg – the </w:t>
+      </w:r>
+      <w:r>
+        <w:rPr>
+          <w:rFonts w:ascii="Bookerly" w:hAnsi="Bookerly" w:cs="Bookerly"/>
+          <w:sz w:val="28"/>
+        </w:rPr>
+        <w:t>saturations</w:t>
+      </w:r>
+      <w:r>
+        <w:rPr>
+          <w:rFonts w:ascii="Bookerly" w:hAnsi="Bookerly" w:cs="Bookerly"/>
+          <w:sz w:val="28"/>
+        </w:rPr>
+        <w:t xml:space="preserve"> value I put for </w:t>
+      </w:r>
+      <w:r>
+        <w:rPr>
+          <w:rFonts w:ascii="Bookerly" w:hAnsi="Bookerly" w:cs="Bookerly"/>
+          <w:sz w:val="28"/>
+        </w:rPr>
+        <w:t>aileron deflection</w:t>
+      </w:r>
+      <w:r>
+        <w:rPr>
+          <w:rFonts w:ascii="Bookerly" w:hAnsi="Bookerly" w:cs="Bookerly"/>
+          <w:sz w:val="28"/>
+        </w:rPr>
+        <w:t>.</w:t>
+      </w:r>
+    </w:p>
+    <w:p>
+      <w:pPr>
+        <w:pStyle w:val="ListParagraph"/>
+        <w:numPr>
+          <w:ilvl w:val="0"/>
+          <w:numId w:val="7"/>
+        </w:numPr>
+        <w:spacing w:after="0"/>
+        <w:rPr>
+          <w:rFonts w:ascii="Bookerly" w:hAnsi="Bookerly" w:cs="Bookerly"/>
+          <w:sz w:val="28"/>
+        </w:rPr>
+      </w:pPr>
+      <w:r>
+        <w:rPr>
+          <w:rFonts w:ascii="Bookerly" w:hAnsi="Bookerly" w:cs="Bookerly"/>
+          <w:sz w:val="28"/>
+          <w:u w:val="single"/>
+        </w:rPr>
+        <w:t>Reason</w:t>
+      </w:r>
+      <w:r>
+        <w:rPr>
+          <w:rFonts w:ascii="Bookerly" w:hAnsi="Bookerly" w:cs="Bookerly"/>
+          <w:sz w:val="28"/>
+        </w:rPr>
+        <w:t xml:space="preserve">: </w:t>
+      </w:r>
+      <w:r>
+        <w:rPr>
+          <w:rFonts w:ascii="Bookerly" w:hAnsi="Bookerly" w:cs="Bookerly"/>
+          <w:b/>
+          <w:i/>
+          <w:sz w:val="28"/>
+        </w:rPr>
+        <w:t>vtol.C_ell_delta_a</w:t>
+      </w:r>
+      <w:r>
+        <w:rPr>
+          <w:rFonts w:ascii="Bookerly" w:hAnsi="Bookerly" w:cs="Bookerly"/>
+          <w:sz w:val="28"/>
+        </w:rPr>
+        <w:t xml:space="preserve"> parameter controls the aileron. This value is given as </w:t>
+      </w:r>
+      <w:r>
+        <w:rPr>
+          <w:rFonts w:ascii="Bookerly" w:hAnsi="Bookerly" w:cs="Bookerly"/>
+          <w:b/>
+          <w:sz w:val="28"/>
+        </w:rPr>
+        <w:t>0.08</w:t>
+      </w:r>
+      <w:r>
+        <w:rPr>
+          <w:rFonts w:ascii="Bookerly" w:hAnsi="Bookerly" w:cs="Bookerly"/>
+          <w:sz w:val="28"/>
+        </w:rPr>
+        <w:t xml:space="preserve"> in textbook and again corrected to </w:t>
+      </w:r>
+      <w:r>
+        <w:rPr>
+          <w:rFonts w:ascii="Bookerly" w:hAnsi="Bookerly" w:cs="Bookerly"/>
+          <w:b/>
+          <w:sz w:val="28"/>
+        </w:rPr>
+        <w:t>0.17</w:t>
+      </w:r>
+      <w:r>
+        <w:rPr>
+          <w:rFonts w:ascii="Bookerly" w:hAnsi="Bookerly" w:cs="Bookerly"/>
+          <w:sz w:val="28"/>
+        </w:rPr>
+        <w:t xml:space="preserve"> in errata. </w:t>
+      </w:r>
+    </w:p>
+    <w:p>
+      <w:pPr>
+        <w:pStyle w:val="ListParagraph"/>
+        <w:numPr>
+          <w:ilvl w:val="1"/>
+          <w:numId w:val="7"/>
+        </w:numPr>
+        <w:spacing w:after="0"/>
+        <w:rPr>
+          <w:rFonts w:ascii="Bookerly" w:hAnsi="Bookerly" w:cs="Bookerly"/>
+          <w:sz w:val="28"/>
+        </w:rPr>
+      </w:pPr>
+      <w:r>
+        <w:rPr>
+          <w:rFonts w:ascii="Bookerly" w:hAnsi="Bookerly" w:cs="Bookerly"/>
+          <w:sz w:val="28"/>
+        </w:rPr>
+        <w:t>This value</w:t>
+      </w:r>
+      <w:r>
+        <w:rPr>
+          <w:rFonts w:ascii="Bookerly" w:hAnsi="Bookerly" w:cs="Bookerly"/>
+          <w:sz w:val="28"/>
+        </w:rPr>
+        <w:t xml:space="preserve"> (0.17)</w:t>
+      </w:r>
+      <w:r>
+        <w:rPr>
+          <w:rFonts w:ascii="Bookerly" w:hAnsi="Bookerly" w:cs="Bookerly"/>
+          <w:sz w:val="28"/>
+        </w:rPr>
+        <w:t xml:space="preserve"> causes the aileron to stay saturated always for commanded velocity of </w:t>
+      </w:r>
+      <w:r>
+        <w:rPr>
+          <w:rFonts w:ascii="Bookerly" w:hAnsi="Bookerly" w:cs="Bookerly"/>
+          <w:b/>
+          <w:sz w:val="28"/>
+        </w:rPr>
+        <w:t>35 m/s</w:t>
+      </w:r>
+      <w:r>
+        <w:rPr>
+          <w:rFonts w:ascii="Bookerly" w:hAnsi="Bookerly" w:cs="Bookerly"/>
+          <w:sz w:val="28"/>
+        </w:rPr>
+        <w:t xml:space="preserve">. </w:t>
+      </w:r>
+    </w:p>
+    <w:p>
+      <w:pPr>
+        <w:spacing w:after="0"/>
+        <w:rPr>
+          <w:rFonts w:ascii="Bookerly" w:hAnsi="Bookerly" w:cs="Bookerly"/>
+          <w:sz w:val="28"/>
+        </w:rPr>
+      </w:pPr>
+      <w:r>
+        <w:rPr>
+          <w:rFonts w:ascii="Bookerly" w:hAnsi="Bookerly" w:cs="Bookerly"/>
+          <w:sz w:val="28"/>
+        </w:rPr>
+        <w:drawing>
+          <wp:inline distT="0" distB="0" distL="0" distR="0" wp14:anchorId="04508FEC" wp14:editId="21ADFBD2">
+            <wp:extent cx="6584950" cy="3681521"/>
+            <wp:effectExtent l="0" t="0" r="6350" b="0"/>
+            <wp:docPr id="2" name="Picture 2"/>
+            <wp:cNvGraphicFramePr>
+              <a:graphicFrameLocks xmlns:a="http://schemas.openxmlformats.org/drawingml/2006/main" noChangeAspect="1"/>
+            </wp:cNvGraphicFramePr>
+            <a:graphic xmlns:a="http://schemas.openxmlformats.org/drawingml/2006/main">
+              <a:graphicData uri="http://schemas.openxmlformats.org/drawingml/2006/picture">
+                <pic:pic xmlns:pic="http://schemas.openxmlformats.org/drawingml/2006/picture">
+                  <pic:nvPicPr>
+                    <pic:cNvPr id="0" name=""/>
+                    <pic:cNvPicPr/>
+                  </pic:nvPicPr>
+                  <pic:blipFill>
+                    <a:blip r:embed="rId10"/>
+                    <a:stretch>
+                      <a:fillRect/>
+                    </a:stretch>
+                  </pic:blipFill>
+                  <pic:spPr>
+                    <a:xfrm>
+                      <a:off x="0" y="0"/>
+                      <a:ext cx="6588727" cy="3683633"/>
+                    </a:xfrm>
+                    <a:prstGeom prst="rect">
+                      <a:avLst/>
+                    </a:prstGeom>
+                  </pic:spPr>
+                </pic:pic>
+              </a:graphicData>
+            </a:graphic>
+          </wp:inline>
+        </w:drawing>
+      </w:r>
+    </w:p>
+    <w:p>
+      <w:pPr>
+        <w:pStyle w:val="ListParagraph"/>
+        <w:numPr>
+          <w:ilvl w:val="1"/>
+          <w:numId w:val="7"/>
+        </w:numPr>
+        <w:spacing w:after="0"/>
+        <w:rPr>
+          <w:rFonts w:ascii="Bookerly" w:hAnsi="Bookerly" w:cs="Bookerly"/>
+          <w:sz w:val="28"/>
+        </w:rPr>
+      </w:pPr>
+      <w:r>
+        <w:rPr>
+          <w:rFonts w:ascii="Bookerly" w:hAnsi="Bookerly" w:cs="Bookerly"/>
+          <w:sz w:val="28"/>
+        </w:rPr>
+        <w:t>But when I command a</w:t>
+      </w:r>
+      <w:r>
+        <w:rPr>
+          <w:rFonts w:ascii="Bookerly" w:hAnsi="Bookerly" w:cs="Bookerly"/>
+          <w:sz w:val="28"/>
+        </w:rPr>
+        <w:t xml:space="preserve"> velocity of </w:t>
+      </w:r>
+      <w:r>
+        <w:rPr>
+          <w:rFonts w:ascii="Bookerly" w:hAnsi="Bookerly" w:cs="Bookerly"/>
+          <w:b/>
+          <w:sz w:val="28"/>
+        </w:rPr>
+        <w:t>10</w:t>
+      </w:r>
+      <w:r>
+        <w:rPr>
+          <w:rFonts w:ascii="Bookerly" w:hAnsi="Bookerly" w:cs="Bookerly"/>
+          <w:b/>
+          <w:sz w:val="28"/>
+        </w:rPr>
+        <w:t xml:space="preserve"> m/s</w:t>
+      </w:r>
+      <w:r>
+        <w:rPr>
+          <w:rFonts w:ascii="Bookerly" w:hAnsi="Bookerly" w:cs="Bookerly"/>
+          <w:sz w:val="28"/>
+        </w:rPr>
+        <w:t>, aileron does not saturate</w:t>
+      </w:r>
+      <w:r>
+        <w:rPr>
+          <w:rFonts w:ascii="Bookerly" w:hAnsi="Bookerly" w:cs="Bookerly"/>
+          <w:sz w:val="28"/>
+        </w:rPr>
+        <w:t xml:space="preserve"> (though there are oscillations)</w:t>
+      </w:r>
+      <w:r>
+        <w:rPr>
+          <w:rFonts w:ascii="Bookerly" w:hAnsi="Bookerly" w:cs="Bookerly"/>
+          <w:sz w:val="28"/>
+        </w:rPr>
+        <w:t xml:space="preserve"> but to maintain the altitude at such small velocities, elevator struggles and stays saturated</w:t>
+      </w:r>
+      <w:r>
+        <w:rPr>
+          <w:rFonts w:ascii="Bookerly" w:hAnsi="Bookerly" w:cs="Bookerly"/>
+          <w:sz w:val="28"/>
+        </w:rPr>
+        <w:t xml:space="preserve"> most of the time</w:t>
+      </w:r>
+      <w:r>
+        <w:rPr>
+          <w:rFonts w:ascii="Bookerly" w:hAnsi="Bookerly" w:cs="Bookerly"/>
+          <w:sz w:val="28"/>
+        </w:rPr>
+        <w:t xml:space="preserve">. </w:t>
+      </w:r>
+    </w:p>
+    <w:p>
+      <w:pPr>
+        <w:spacing w:after="0"/>
+        <w:jc w:val="center"/>
+        <w:rPr>
+          <w:rFonts w:ascii="Bookerly" w:hAnsi="Bookerly" w:cs="Bookerly"/>
+          <w:sz w:val="28"/>
+        </w:rPr>
+      </w:pPr>
+      <w:r>
+        <w:rPr>
+          <w:rFonts w:ascii="Bookerly" w:hAnsi="Bookerly" w:cs="Bookerly"/>
+          <w:sz w:val="28"/>
+        </w:rPr>
+        <w:lastRenderedPageBreak/>
+        <w:drawing>
+          <wp:inline distT="0" distB="0" distL="0" distR="0" wp14:anchorId="40B742EF" wp14:editId="0FB83368">
+            <wp:extent cx="5943600" cy="3295650"/>
+            <wp:effectExtent l="0" t="0" r="0" b="0"/>
+            <wp:docPr id="3" name="Picture 3"/>
+            <wp:cNvGraphicFramePr>
+              <a:graphicFrameLocks xmlns:a="http://schemas.openxmlformats.org/drawingml/2006/main" noChangeAspect="1"/>
+            </wp:cNvGraphicFramePr>
+            <a:graphic xmlns:a="http://schemas.openxmlformats.org/drawingml/2006/main">
+              <a:graphicData uri="http://schemas.openxmlformats.org/drawingml/2006/picture">
+                <pic:pic xmlns:pic="http://schemas.openxmlformats.org/drawingml/2006/picture">
+                  <pic:nvPicPr>
+                    <pic:cNvPr id="0" name=""/>
+                    <pic:cNvPicPr/>
+                  </pic:nvPicPr>
+                  <pic:blipFill>
+                    <a:blip r:embed="rId11"/>
+                    <a:stretch>
+                      <a:fillRect/>
+                    </a:stretch>
+                  </pic:blipFill>
+                  <pic:spPr>
+                    <a:xfrm>
+                      <a:off x="0" y="0"/>
+                      <a:ext cx="5943600" cy="3295650"/>
+                    </a:xfrm>
+                    <a:prstGeom prst="rect">
+                      <a:avLst/>
+                    </a:prstGeom>
+                  </pic:spPr>
+                </pic:pic>
+              </a:graphicData>
+            </a:graphic>
+          </wp:inline>
+        </w:drawing>
+      </w:r>
+    </w:p>
+    <w:p>
+      <w:pPr>
+        <w:spacing w:after="0"/>
+        <w:rPr>
+          <w:rFonts w:ascii="Bookerly" w:hAnsi="Bookerly" w:cs="Bookerly"/>
+          <w:sz w:val="28"/>
+        </w:rPr>
+      </w:pPr>
+    </w:p>
+    <w:p>
+      <w:pPr>
+        <w:pStyle w:val="ListParagraph"/>
+        <w:numPr>
+          <w:ilvl w:val="1"/>
+          <w:numId w:val="7"/>
+        </w:numPr>
+        <w:spacing w:after="0"/>
+        <w:rPr>
+          <w:rFonts w:ascii="Bookerly" w:hAnsi="Bookerly" w:cs="Bookerly"/>
+          <w:sz w:val="28"/>
+        </w:rPr>
+      </w:pPr>
+      <w:r>
+        <w:rPr>
+          <w:rFonts w:ascii="Bookerly" w:hAnsi="Bookerly" w:cs="Bookerly"/>
+          <w:sz w:val="28"/>
+        </w:rPr>
+        <w:t xml:space="preserve">Now I tried randomly setting </w:t>
+      </w:r>
+      <w:r>
+        <w:rPr>
+          <w:rFonts w:ascii="Bookerly" w:hAnsi="Bookerly" w:cs="Bookerly"/>
+          <w:i/>
+          <w:sz w:val="28"/>
+        </w:rPr>
+        <w:t>vtol.C_ell_delta_a</w:t>
+      </w:r>
+      <w:r>
+        <w:rPr>
+          <w:rFonts w:ascii="Bookerly" w:hAnsi="Bookerly" w:cs="Bookerly"/>
+          <w:b/>
+          <w:i/>
+          <w:sz w:val="28"/>
+        </w:rPr>
+        <w:t xml:space="preserve"> </w:t>
+      </w:r>
+      <w:r>
+        <w:rPr>
+          <w:rFonts w:ascii="Bookerly" w:hAnsi="Bookerly" w:cs="Bookerly"/>
+          <w:sz w:val="28"/>
+        </w:rPr>
+        <w:t xml:space="preserve">= </w:t>
+      </w:r>
+      <w:r>
+        <w:rPr>
+          <w:rFonts w:ascii="Bookerly" w:hAnsi="Bookerly" w:cs="Bookerly"/>
+          <w:b/>
+          <w:sz w:val="28"/>
+        </w:rPr>
+        <w:t>0.1</w:t>
+      </w:r>
+      <w:r>
+        <w:rPr>
+          <w:rFonts w:ascii="Bookerly" w:hAnsi="Bookerly" w:cs="Bookerly"/>
+          <w:sz w:val="28"/>
+        </w:rPr>
+        <w:t xml:space="preserve">, and aileron does not saturate even at </w:t>
+      </w:r>
+      <w:r>
+        <w:rPr>
+          <w:rFonts w:ascii="Bookerly" w:hAnsi="Bookerly" w:cs="Bookerly"/>
+          <w:b/>
+          <w:sz w:val="28"/>
+        </w:rPr>
+        <w:t>35 m/s</w:t>
+      </w:r>
+      <w:r>
+        <w:rPr>
+          <w:rFonts w:ascii="Bookerly" w:hAnsi="Bookerly" w:cs="Bookerly"/>
+          <w:sz w:val="28"/>
+        </w:rPr>
+        <w:t>.</w:t>
+      </w:r>
+    </w:p>
+    <w:p>
+      <w:pPr>
+        <w:spacing w:after="0"/>
+        <w:ind w:left="786"/>
+        <w:jc w:val="center"/>
+        <w:rPr>
+          <w:rFonts w:ascii="Bookerly" w:hAnsi="Bookerly" w:cs="Bookerly"/>
+          <w:sz w:val="28"/>
+        </w:rPr>
+      </w:pPr>
+      <w:r>
+        <w:drawing>
+          <wp:inline distT="0" distB="0" distL="0" distR="0" wp14:anchorId="394B3B68" wp14:editId="1632D170">
+            <wp:extent cx="5943600" cy="3260090"/>
+            <wp:effectExtent l="0" t="0" r="0" b="0"/>
+            <wp:docPr id="4" name="Picture 4"/>
+            <wp:cNvGraphicFramePr>
+              <a:graphicFrameLocks xmlns:a="http://schemas.openxmlformats.org/drawingml/2006/main" noChangeAspect="1"/>
+            </wp:cNvGraphicFramePr>
+            <a:graphic xmlns:a="http://schemas.openxmlformats.org/drawingml/2006/main">
+              <a:graphicData uri="http://schemas.openxmlformats.org/drawingml/2006/picture">
+                <pic:pic xmlns:pic="http://schemas.openxmlformats.org/drawingml/2006/picture">
+                  <pic:nvPicPr>
+                    <pic:cNvPr id="0" name=""/>
+                    <pic:cNvPicPr/>
+                  </pic:nvPicPr>
+                  <pic:blipFill>
+                    <a:blip r:embed="rId12"/>
+                    <a:stretch>
+                      <a:fillRect/>
+                    </a:stretch>
+                  </pic:blipFill>
+                  <pic:spPr>
+                    <a:xfrm>
+                      <a:off x="0" y="0"/>
+                      <a:ext cx="5943600" cy="3260090"/>
+                    </a:xfrm>
+                    <a:prstGeom prst="rect">
+                      <a:avLst/>
+                    </a:prstGeom>
+                  </pic:spPr>
+                </pic:pic>
+              </a:graphicData>
+            </a:graphic>
+          </wp:inline>
+        </w:drawing>
+      </w:r>
+    </w:p>
+    <w:p>
+      <w:pPr>
+        <w:spacing w:after="0"/>
+        <w:ind w:left="786"/>
+        <w:rPr>
+          <w:rFonts w:ascii="Bookerly" w:hAnsi="Bookerly" w:cs="Bookerly"/>
+          <w:sz w:val="28"/>
+        </w:rPr>
+      </w:pPr>
+      <w:r>
+        <w:rPr>
+          <w:rFonts w:ascii="Bookerly" w:hAnsi="Bookerly" w:cs="Bookerly"/>
+          <w:sz w:val="28"/>
+        </w:rPr>
+        <w:t xml:space="preserve">This makes me feel that the value of </w:t>
+      </w:r>
+      <w:r>
+        <w:rPr>
+          <w:rFonts w:ascii="Bookerly" w:hAnsi="Bookerly" w:cs="Bookerly"/>
+          <w:i/>
+          <w:sz w:val="28"/>
+        </w:rPr>
+        <w:t>vtol.C_ell_delta_a</w:t>
+      </w:r>
+      <w:r>
+        <w:rPr>
+          <w:rFonts w:ascii="Bookerly" w:hAnsi="Bookerly" w:cs="Bookerly"/>
+          <w:b/>
+          <w:i/>
+          <w:sz w:val="28"/>
+        </w:rPr>
+        <w:t xml:space="preserve"> </w:t>
+      </w:r>
+      <w:r>
+        <w:rPr>
+          <w:rFonts w:ascii="Bookerly" w:hAnsi="Bookerly" w:cs="Bookerly"/>
+          <w:sz w:val="28"/>
+        </w:rPr>
+        <w:t xml:space="preserve">= </w:t>
+      </w:r>
+      <w:r>
+        <w:rPr>
+          <w:rFonts w:ascii="Bookerly" w:hAnsi="Bookerly" w:cs="Bookerly"/>
+          <w:b/>
+          <w:sz w:val="28"/>
+        </w:rPr>
+        <w:t>0.1</w:t>
+      </w:r>
+      <w:r>
+        <w:rPr>
+          <w:rFonts w:ascii="Bookerly" w:hAnsi="Bookerly" w:cs="Bookerly"/>
+          <w:b/>
+          <w:sz w:val="28"/>
+        </w:rPr>
+        <w:t xml:space="preserve">7 </w:t>
+      </w:r>
+      <w:r>
+        <w:rPr>
+          <w:rFonts w:ascii="Bookerly" w:hAnsi="Bookerly" w:cs="Bookerly"/>
+          <w:sz w:val="28"/>
+        </w:rPr>
+        <w:t xml:space="preserve">given by the errata is not suitable for this velocity of normal cruise. We need a much lower value of this derivative. </w:t>
+      </w:r>
+    </w:p>
+    <w:p>
+      <w:pPr>
+        <w:pStyle w:val="Title"/>
+        <w:jc w:val="center"/>
+        <w:rPr>
+          <w:b/>
+          <w:color w:val="A40491"/>
+          <w:sz w:val="36"/>
+        </w:rPr>
+      </w:pPr>
+      <w:r>
+        <w:rPr>
+          <w:rFonts w:ascii="Bookerly" w:hAnsi="Bookerly" w:cs="Bookerly"/>
+          <w:sz w:val="28"/>
+        </w:rPr>
+        <w:br/>
+      </w:r>
+      <w:r>
+        <w:rPr>
+          <w:b/>
+          <w:color w:val="A40491"/>
+          <w:sz w:val="36"/>
+        </w:rPr>
+        <w:t xml:space="preserve">Case </w:t>
+      </w:r>
+      <w:r>
+        <w:rPr>
+          <w:b/>
+          <w:color w:val="A40491"/>
+          <w:sz w:val="36"/>
+        </w:rPr>
+        <w:t>3</w:t>
+      </w:r>
+      <w:r>
+        <w:rPr>
+          <w:b/>
+          <w:color w:val="A40491"/>
+          <w:sz w:val="36"/>
+        </w:rPr>
+        <w:t xml:space="preserve"> – Issue: </w:t>
+      </w:r>
+      <w:r>
+        <w:rPr>
+          <w:b/>
+          <w:color w:val="A40491"/>
+          <w:sz w:val="36"/>
+        </w:rPr>
+        <w:t>aircraft shaky till climbs to commanded alt</w:t>
+      </w:r>
+    </w:p>
+    <w:p>
+      <w:pPr>
+        <w:spacing w:after="0"/>
+        <w:ind w:left="66"/>
+        <w:rPr>
+          <w:rFonts w:ascii="Bookerly" w:hAnsi="Bookerly" w:cs="Bookerly"/>
+          <w:sz w:val="28"/>
+        </w:rPr>
+      </w:pPr>
+      <w:r>
+        <w:rPr>
+          <w:rFonts w:ascii="Bookerly" w:hAnsi="Bookerly" w:cs="Bookerly"/>
+          <w:sz w:val="28"/>
+        </w:rPr>
+        <w:t xml:space="preserve">This happens because there is a huge error between the commanded altitude and initial condition of zero altitude. In actual autopilot, initial and commanded values will be close to each other and guidance algorithm will </w:t>
+      </w:r>
+      <w:r>
+        <w:rPr>
+          <w:rFonts w:ascii="Bookerly" w:hAnsi="Bookerly" w:cs="Bookerly"/>
+          <w:sz w:val="28"/>
+        </w:rPr>
+        <w:lastRenderedPageBreak/>
+        <w:t xml:space="preserve">slowly demand the increment in altitude. Hence it won’t be shaky. But for now since we do not have the guidance yet, we command the alt all of a sudden. </w:t>
+      </w:r>
+      <w:bookmarkStart w:id="0" w:name="_GoBack"/>
+      <w:bookmarkEnd w:id="0"/>
+    </w:p>
     <w:sectPr>
       <w:pgSz w:w="11906" w:h="16838"/>
       <w:pgMar w:top="720" w:right="720" w:bottom="720" w:left="720" w:header="708" w:footer="708" w:gutter="0"/>
@@ -576,6 +1420,95 @@
 <file path=word/numbering.xml><?xml version="1.0" encoding="utf-8"?>
 <w:numbering xmlns:wpc="http://schemas.microsoft.com/office/word/2010/wordprocessingCanvas" xmlns:mc="http://schemas.openxmlformats.org/markup-compatibility/2006" xmlns:o="urn:schemas-microsoft-com:office:office" xmlns:r="http://schemas.openxmlformats.org/officeDocument/2006/relationships" xmlns:m="http://schemas.openxmlformats.org/officeDocument/2006/math" xmlns:v="urn:schemas-microsoft-com:vml" xmlns:wp14="http://schemas.microsoft.com/office/word/2010/wordprocessingDrawing" xmlns:wp="http://schemas.openxmlformats.org/drawingml/2006/wordprocessingDrawing" xmlns:w10="urn:schemas-microsoft-com:office:word" xmlns:w="http://schemas.openxmlformats.org/wordprocessingml/2006/main" xmlns:w14="http://schemas.microsoft.com/office/word/2010/wordml" xmlns:wpg="http://schemas.microsoft.com/office/word/2010/wordprocessingGroup" xmlns:wpi="http://schemas.microsoft.com/office/word/2010/wordprocessingInk" xmlns:wne="http://schemas.microsoft.com/office/word/2006/wordml" xmlns:wps="http://schemas.microsoft.com/office/word/2010/wordprocessingShape" mc:Ignorable="w14 wp14">
   <w:abstractNum w:abstractNumId="0">
+    <w:nsid w:val="39095AED"/>
+    <w:multiLevelType w:val="hybridMultilevel"/>
+    <w:tmpl w:val="6E3EA37E"/>
+    <w:lvl w:ilvl="0" w:tplc="DFD20BF8">
+      <w:start w:val="1"/>
+      <w:numFmt w:val="decimal"/>
+      <w:lvlText w:val="%1."/>
+      <w:lvlJc w:val="left"/>
+      <w:pPr>
+        <w:ind w:left="426" w:hanging="360"/>
+      </w:pPr>
+      <w:rPr>
+        <w:rFonts w:hint="default"/>
+      </w:rPr>
+    </w:lvl>
+    <w:lvl w:ilvl="1" w:tplc="40090019" w:tentative="1">
+      <w:start w:val="1"/>
+      <w:numFmt w:val="lowerLetter"/>
+      <w:lvlText w:val="%2."/>
+      <w:lvlJc w:val="left"/>
+      <w:pPr>
+        <w:ind w:left="1146" w:hanging="360"/>
+      </w:pPr>
+    </w:lvl>
+    <w:lvl w:ilvl="2" w:tplc="4009001B" w:tentative="1">
+      <w:start w:val="1"/>
+      <w:numFmt w:val="lowerRoman"/>
+      <w:lvlText w:val="%3."/>
+      <w:lvlJc w:val="right"/>
+      <w:pPr>
+        <w:ind w:left="1866" w:hanging="180"/>
+      </w:pPr>
+    </w:lvl>
+    <w:lvl w:ilvl="3" w:tplc="4009000F" w:tentative="1">
+      <w:start w:val="1"/>
+      <w:numFmt w:val="decimal"/>
+      <w:lvlText w:val="%4."/>
+      <w:lvlJc w:val="left"/>
+      <w:pPr>
+        <w:ind w:left="2586" w:hanging="360"/>
+      </w:pPr>
+    </w:lvl>
+    <w:lvl w:ilvl="4" w:tplc="40090019" w:tentative="1">
+      <w:start w:val="1"/>
+      <w:numFmt w:val="lowerLetter"/>
+      <w:lvlText w:val="%5."/>
+      <w:lvlJc w:val="left"/>
+      <w:pPr>
+        <w:ind w:left="3306" w:hanging="360"/>
+      </w:pPr>
+    </w:lvl>
+    <w:lvl w:ilvl="5" w:tplc="4009001B" w:tentative="1">
+      <w:start w:val="1"/>
+      <w:numFmt w:val="lowerRoman"/>
+      <w:lvlText w:val="%6."/>
+      <w:lvlJc w:val="right"/>
+      <w:pPr>
+        <w:ind w:left="4026" w:hanging="180"/>
+      </w:pPr>
+    </w:lvl>
+    <w:lvl w:ilvl="6" w:tplc="4009000F" w:tentative="1">
+      <w:start w:val="1"/>
+      <w:numFmt w:val="decimal"/>
+      <w:lvlText w:val="%7."/>
+      <w:lvlJc w:val="left"/>
+      <w:pPr>
+        <w:ind w:left="4746" w:hanging="360"/>
+      </w:pPr>
+    </w:lvl>
+    <w:lvl w:ilvl="7" w:tplc="40090019" w:tentative="1">
+      <w:start w:val="1"/>
+      <w:numFmt w:val="lowerLetter"/>
+      <w:lvlText w:val="%8."/>
+      <w:lvlJc w:val="left"/>
+      <w:pPr>
+        <w:ind w:left="5466" w:hanging="360"/>
+      </w:pPr>
+    </w:lvl>
+    <w:lvl w:ilvl="8" w:tplc="4009001B" w:tentative="1">
+      <w:start w:val="1"/>
+      <w:numFmt w:val="lowerRoman"/>
+      <w:lvlText w:val="%9."/>
+      <w:lvlJc w:val="right"/>
+      <w:pPr>
+        <w:ind w:left="6186" w:hanging="180"/>
+      </w:pPr>
+    </w:lvl>
+  </w:abstractNum>
+  <w:abstractNum w:abstractNumId="1">
     <w:nsid w:val="57935A27"/>
     <w:multiLevelType w:val="hybridMultilevel"/>
     <w:tmpl w:val="C910EDC2"/>
@@ -688,7 +1621,7 @@
       </w:rPr>
     </w:lvl>
   </w:abstractNum>
-  <w:abstractNum w:abstractNumId="1">
+  <w:abstractNum w:abstractNumId="2">
     <w:nsid w:val="622A2821"/>
     <w:multiLevelType w:val="hybridMultilevel"/>
     <w:tmpl w:val="5BBC8D04"/>
@@ -803,7 +1736,7 @@
       </w:rPr>
     </w:lvl>
   </w:abstractNum>
-  <w:abstractNum w:abstractNumId="2">
+  <w:abstractNum w:abstractNumId="3">
     <w:nsid w:val="67A034E2"/>
     <w:multiLevelType w:val="hybridMultilevel"/>
     <w:tmpl w:val="AB347478"/>
@@ -892,7 +1825,99 @@
       </w:pPr>
     </w:lvl>
   </w:abstractNum>
-  <w:abstractNum w:abstractNumId="3">
+  <w:abstractNum w:abstractNumId="4">
+    <w:nsid w:val="70511BBF"/>
+    <w:multiLevelType w:val="hybridMultilevel"/>
+    <w:tmpl w:val="972A8F50"/>
+    <w:lvl w:ilvl="0" w:tplc="08A4D726">
+      <w:start w:val="1"/>
+      <w:numFmt w:val="decimal"/>
+      <w:lvlText w:val="%1."/>
+      <w:lvlJc w:val="left"/>
+      <w:pPr>
+        <w:ind w:left="426" w:hanging="360"/>
+      </w:pPr>
+      <w:rPr>
+        <w:rFonts w:hint="default"/>
+      </w:rPr>
+    </w:lvl>
+    <w:lvl w:ilvl="1" w:tplc="40090001">
+      <w:start w:val="1"/>
+      <w:numFmt w:val="bullet"/>
+      <w:lvlText w:val=""/>
+      <w:lvlJc w:val="left"/>
+      <w:pPr>
+        <w:ind w:left="1146" w:hanging="360"/>
+      </w:pPr>
+      <w:rPr>
+        <w:rFonts w:ascii="Symbol" w:hAnsi="Symbol" w:hint="default"/>
+      </w:rPr>
+    </w:lvl>
+    <w:lvl w:ilvl="2" w:tplc="4009001B" w:tentative="1">
+      <w:start w:val="1"/>
+      <w:numFmt w:val="lowerRoman"/>
+      <w:lvlText w:val="%3."/>
+      <w:lvlJc w:val="right"/>
+      <w:pPr>
+        <w:ind w:left="1866" w:hanging="180"/>
+      </w:pPr>
+    </w:lvl>
+    <w:lvl w:ilvl="3" w:tplc="4009000F" w:tentative="1">
+      <w:start w:val="1"/>
+      <w:numFmt w:val="decimal"/>
+      <w:lvlText w:val="%4."/>
+      <w:lvlJc w:val="left"/>
+      <w:pPr>
+        <w:ind w:left="2586" w:hanging="360"/>
+      </w:pPr>
+    </w:lvl>
+    <w:lvl w:ilvl="4" w:tplc="40090019" w:tentative="1">
+      <w:start w:val="1"/>
+      <w:numFmt w:val="lowerLetter"/>
+      <w:lvlText w:val="%5."/>
+      <w:lvlJc w:val="left"/>
+      <w:pPr>
+        <w:ind w:left="3306" w:hanging="360"/>
+      </w:pPr>
+    </w:lvl>
+    <w:lvl w:ilvl="5" w:tplc="4009001B" w:tentative="1">
+      <w:start w:val="1"/>
+      <w:numFmt w:val="lowerRoman"/>
+      <w:lvlText w:val="%6."/>
+      <w:lvlJc w:val="right"/>
+      <w:pPr>
+        <w:ind w:left="4026" w:hanging="180"/>
+      </w:pPr>
+    </w:lvl>
+    <w:lvl w:ilvl="6" w:tplc="4009000F" w:tentative="1">
+      <w:start w:val="1"/>
+      <w:numFmt w:val="decimal"/>
+      <w:lvlText w:val="%7."/>
+      <w:lvlJc w:val="left"/>
+      <w:pPr>
+        <w:ind w:left="4746" w:hanging="360"/>
+      </w:pPr>
+    </w:lvl>
+    <w:lvl w:ilvl="7" w:tplc="40090019" w:tentative="1">
+      <w:start w:val="1"/>
+      <w:numFmt w:val="lowerLetter"/>
+      <w:lvlText w:val="%8."/>
+      <w:lvlJc w:val="left"/>
+      <w:pPr>
+        <w:ind w:left="5466" w:hanging="360"/>
+      </w:pPr>
+    </w:lvl>
+    <w:lvl w:ilvl="8" w:tplc="4009001B" w:tentative="1">
+      <w:start w:val="1"/>
+      <w:numFmt w:val="lowerRoman"/>
+      <w:lvlText w:val="%9."/>
+      <w:lvlJc w:val="right"/>
+      <w:pPr>
+        <w:ind w:left="6186" w:hanging="180"/>
+      </w:pPr>
+    </w:lvl>
+  </w:abstractNum>
+  <w:abstractNum w:abstractNumId="5">
     <w:nsid w:val="72F72B4D"/>
     <w:multiLevelType w:val="hybridMultilevel"/>
     <w:tmpl w:val="AB347478"/>
@@ -981,7 +2006,7 @@
       </w:pPr>
     </w:lvl>
   </w:abstractNum>
-  <w:abstractNum w:abstractNumId="4">
+  <w:abstractNum w:abstractNumId="6">
     <w:nsid w:val="7D160451"/>
     <w:multiLevelType w:val="hybridMultilevel"/>
     <w:tmpl w:val="AB347478"/>
@@ -1071,19 +2096,25 @@
     </w:lvl>
   </w:abstractNum>
   <w:num w:numId="1">
+    <w:abstractNumId w:val="1"/>
+  </w:num>
+  <w:num w:numId="2">
+    <w:abstractNumId w:val="2"/>
+  </w:num>
+  <w:num w:numId="3">
+    <w:abstractNumId w:val="3"/>
+  </w:num>
+  <w:num w:numId="4">
+    <w:abstractNumId w:val="6"/>
+  </w:num>
+  <w:num w:numId="5">
+    <w:abstractNumId w:val="5"/>
+  </w:num>
+  <w:num w:numId="6">
     <w:abstractNumId w:val="0"/>
   </w:num>
-  <w:num w:numId="2">
-    <w:abstractNumId w:val="1"/>
-  </w:num>
-  <w:num w:numId="3">
-    <w:abstractNumId w:val="2"/>
-  </w:num>
-  <w:num w:numId="4">
+  <w:num w:numId="7">
     <w:abstractNumId w:val="4"/>
-  </w:num>
-  <w:num w:numId="5">
-    <w:abstractNumId w:val="3"/>
   </w:num>
 </w:numbering>
 </file>
@@ -1918,7 +2949,7 @@
 </file>
 
 <file path=customXml/itemProps1.xml><?xml version="1.0" encoding="utf-8"?>
-<ds:datastoreItem xmlns:ds="http://schemas.openxmlformats.org/officeDocument/2006/customXml" ds:itemID="{A7D1E47D-7262-4782-98F0-27743F8F4020}">
+<ds:datastoreItem xmlns:ds="http://schemas.openxmlformats.org/officeDocument/2006/customXml" ds:itemID="{74BD3467-2D23-489E-AA2B-EAE981DD1273}">
   <ds:schemaRefs>
     <ds:schemaRef ds:uri="http://schemas.openxmlformats.org/officeDocument/2006/bibliography"/>
   </ds:schemaRefs>

</xml_diff>